<commit_message>
[Refining lesson plans. Lesson 6 Half done.]
</commit_message>
<xml_diff>
--- a/CPPLesson03/LessonPlan03.docx
+++ b/CPPLesson03/LessonPlan03.docx
@@ -33,15 +33,7 @@
         <w:t>c</w:t>
       </w:r>
       <w:r>
-        <w:t xml:space="preserve">reate a </w:t>
-      </w:r>
-      <w:proofErr w:type="spellStart"/>
-      <w:r>
-        <w:t>boolean</w:t>
-      </w:r>
-      <w:proofErr w:type="spellEnd"/>
-      <w:r>
-        <w:t xml:space="preserve"> in header file</w:t>
+        <w:t>reate a boolean in header file</w:t>
       </w:r>
     </w:p>
     <w:p>
@@ -57,38 +49,7 @@
           <w:i/>
         </w:rPr>
         <w:tab/>
-      </w:r>
-      <w:proofErr w:type="gramStart"/>
-      <w:r>
-        <w:rPr>
-          <w:b/>
-          <w:i/>
-        </w:rPr>
-        <w:t>UPROPERTY(</w:t>
-      </w:r>
-      <w:proofErr w:type="spellStart"/>
-      <w:proofErr w:type="gramEnd"/>
-      <w:r>
-        <w:rPr>
-          <w:b/>
-          <w:i/>
-        </w:rPr>
-        <w:t>Blueprint</w:t>
-      </w:r>
-      <w:r>
-        <w:rPr>
-          <w:b/>
-          <w:i/>
-        </w:rPr>
-        <w:t>ReadOnly</w:t>
-      </w:r>
-      <w:proofErr w:type="spellEnd"/>
-      <w:r>
-        <w:rPr>
-          <w:b/>
-          <w:i/>
-        </w:rPr>
-        <w:t>, Category = "Gameplay" )</w:t>
+        <w:t>UPROPERTY(BlueprintReadOnly, Category = "Gameplay" )</w:t>
       </w:r>
     </w:p>
     <w:p>
@@ -98,23 +59,7 @@
           <w:i/>
         </w:rPr>
         <w:tab/>
-        <w:t xml:space="preserve">bool </w:t>
-      </w:r>
-      <w:proofErr w:type="spellStart"/>
-      <w:r>
-        <w:rPr>
-          <w:b/>
-          <w:i/>
-        </w:rPr>
-        <w:t>bIsCarryingObjective</w:t>
-      </w:r>
-      <w:proofErr w:type="spellEnd"/>
-      <w:r>
-        <w:rPr>
-          <w:b/>
-          <w:i/>
-        </w:rPr>
-        <w:t>;</w:t>
+        <w:t>bool bIsCarryingObjective;</w:t>
       </w:r>
     </w:p>
     <w:p>
@@ -124,16 +69,11 @@
       <w:r>
         <w:t xml:space="preserve">e need to check if the overlap of the </w:t>
       </w:r>
-      <w:proofErr w:type="spellStart"/>
       <w:r>
         <w:t>PickupActor</w:t>
       </w:r>
-      <w:proofErr w:type="spellEnd"/>
-      <w:r>
-        <w:t xml:space="preserve"> </w:t>
-      </w:r>
-      <w:r>
-        <w:t>is the character. So do the followi</w:t>
+      <w:r>
+        <w:t xml:space="preserve"> is the character. So do the followi</w:t>
       </w:r>
       <w:r>
         <w:t>ng to PickupActor.cpp file.</w:t>
@@ -160,23 +100,7 @@
           <w:b/>
           <w:i/>
         </w:rPr>
-        <w:t>#include "</w:t>
-      </w:r>
-      <w:proofErr w:type="spellStart"/>
-      <w:r>
-        <w:rPr>
-          <w:b/>
-          <w:i/>
-        </w:rPr>
-        <w:t>FPSObjectiveCharacter.h</w:t>
-      </w:r>
-      <w:proofErr w:type="spellEnd"/>
-      <w:r>
-        <w:rPr>
-          <w:b/>
-          <w:i/>
-        </w:rPr>
-        <w:t>"</w:t>
+        <w:t>#include "FPSObjectiveCharacter.h"</w:t>
       </w:r>
     </w:p>
     <w:p>
@@ -209,70 +133,7 @@
           <w:i/>
         </w:rPr>
         <w:tab/>
-      </w:r>
-      <w:proofErr w:type="spellStart"/>
-      <w:r>
-        <w:rPr>
-          <w:b/>
-          <w:i/>
-        </w:rPr>
-        <w:t>AFPSObjectiveCharacter</w:t>
-      </w:r>
-      <w:proofErr w:type="spellEnd"/>
-      <w:r>
-        <w:rPr>
-          <w:b/>
-          <w:i/>
-        </w:rPr>
-        <w:t xml:space="preserve">* </w:t>
-      </w:r>
-      <w:proofErr w:type="spellStart"/>
-      <w:r>
-        <w:rPr>
-          <w:b/>
-          <w:i/>
-        </w:rPr>
-        <w:t>OverlapChar</w:t>
-      </w:r>
-      <w:proofErr w:type="spellEnd"/>
-      <w:r>
-        <w:rPr>
-          <w:b/>
-          <w:i/>
-        </w:rPr>
-        <w:t xml:space="preserve"> = Cast&lt;</w:t>
-      </w:r>
-      <w:proofErr w:type="spellStart"/>
-      <w:r>
-        <w:rPr>
-          <w:b/>
-          <w:i/>
-        </w:rPr>
-        <w:t>AFPSObjectiveCharacter</w:t>
-      </w:r>
-      <w:proofErr w:type="spellEnd"/>
-      <w:r>
-        <w:rPr>
-          <w:b/>
-          <w:i/>
-        </w:rPr>
-        <w:t>&gt;(</w:t>
-      </w:r>
-      <w:proofErr w:type="spellStart"/>
-      <w:r>
-        <w:rPr>
-          <w:b/>
-          <w:i/>
-        </w:rPr>
-        <w:t>OtherActor</w:t>
-      </w:r>
-      <w:proofErr w:type="spellEnd"/>
-      <w:r>
-        <w:rPr>
-          <w:b/>
-          <w:i/>
-        </w:rPr>
-        <w:t>);</w:t>
+        <w:t>AFPSObjectiveCharacter* OverlapChar = Cast&lt;AFPSObjectiveCharacter&gt;(OtherActor);</w:t>
       </w:r>
     </w:p>
     <w:p>
@@ -288,23 +149,7 @@
           <w:i/>
         </w:rPr>
         <w:tab/>
-        <w:t>if (</w:t>
-      </w:r>
-      <w:proofErr w:type="spellStart"/>
-      <w:r>
-        <w:rPr>
-          <w:b/>
-          <w:i/>
-        </w:rPr>
-        <w:t>OverlapChar</w:t>
-      </w:r>
-      <w:proofErr w:type="spellEnd"/>
-      <w:r>
-        <w:rPr>
-          <w:b/>
-          <w:i/>
-        </w:rPr>
-        <w:t>)</w:t>
+        <w:t>if (OverlapChar)</w:t>
       </w:r>
     </w:p>
     <w:p>
@@ -343,38 +188,7 @@
           <w:i/>
         </w:rPr>
         <w:tab/>
-      </w:r>
-      <w:proofErr w:type="spellStart"/>
-      <w:r>
-        <w:rPr>
-          <w:b/>
-          <w:i/>
-        </w:rPr>
-        <w:t>OverlapChar</w:t>
-      </w:r>
-      <w:proofErr w:type="spellEnd"/>
-      <w:r>
-        <w:rPr>
-          <w:b/>
-          <w:i/>
-        </w:rPr>
-        <w:t>-&gt;</w:t>
-      </w:r>
-      <w:proofErr w:type="spellStart"/>
-      <w:r>
-        <w:rPr>
-          <w:b/>
-          <w:i/>
-        </w:rPr>
-        <w:t>bIsCarryingObjective</w:t>
-      </w:r>
-      <w:proofErr w:type="spellEnd"/>
-      <w:r>
-        <w:rPr>
-          <w:b/>
-          <w:i/>
-        </w:rPr>
-        <w:t xml:space="preserve"> = true;</w:t>
+        <w:t>OverlapChar-&gt;bIsCarryingObjective = true;</w:t>
       </w:r>
     </w:p>
     <w:p>
@@ -397,22 +211,7 @@
           <w:i/>
         </w:rPr>
         <w:tab/>
-      </w:r>
-      <w:proofErr w:type="gramStart"/>
-      <w:r>
-        <w:rPr>
-          <w:b/>
-          <w:i/>
-        </w:rPr>
-        <w:t>Destroy(</w:t>
-      </w:r>
-      <w:proofErr w:type="gramEnd"/>
-      <w:r>
-        <w:rPr>
-          <w:b/>
-          <w:i/>
-        </w:rPr>
-        <w:t>);</w:t>
+        <w:t>Destroy();</w:t>
       </w:r>
     </w:p>
     <w:p>
@@ -430,55 +229,12 @@
     </w:p>
     <w:p>
       <w:r>
-        <w:t xml:space="preserve">Now </w:t>
-      </w:r>
-      <w:proofErr w:type="spellStart"/>
-      <w:r>
-        <w:t>fpsobjective</w:t>
-      </w:r>
-      <w:proofErr w:type="spellEnd"/>
-      <w:r>
-        <w:t xml:space="preserve"> should destroy as the pl</w:t>
-      </w:r>
-      <w:r>
-        <w:t>ayer overlaps it.</w:t>
-      </w:r>
-    </w:p>
-    <w:p>
-      <w:r>
-        <w:t xml:space="preserve">To see if the </w:t>
-      </w:r>
-      <w:proofErr w:type="spellStart"/>
-      <w:r>
-        <w:t>boolean</w:t>
-      </w:r>
-      <w:proofErr w:type="spellEnd"/>
-      <w:r>
-        <w:t xml:space="preserve"> changes or not, we can do a print string in blueprints in the editor like normal ways. The </w:t>
-      </w:r>
-      <w:proofErr w:type="spellStart"/>
-      <w:r>
-        <w:t>boolean</w:t>
-      </w:r>
-      <w:proofErr w:type="spellEnd"/>
-      <w:r>
-        <w:t xml:space="preserve"> we created in </w:t>
-      </w:r>
-      <w:proofErr w:type="spellStart"/>
-      <w:r>
-        <w:t>cpp</w:t>
-      </w:r>
-      <w:proofErr w:type="spellEnd"/>
-      <w:r>
-        <w:t xml:space="preserve"> called </w:t>
-      </w:r>
-      <w:proofErr w:type="spellStart"/>
-      <w:r>
-        <w:t>bIsCarryingObjective</w:t>
-      </w:r>
-      <w:proofErr w:type="spellEnd"/>
-      <w:r>
-        <w:t xml:space="preserve"> will be </w:t>
+        <w:t>Now fpsobjective should destroy as the player overlaps it.</w:t>
+      </w:r>
+    </w:p>
+    <w:p>
+      <w:r>
+        <w:t xml:space="preserve">To see if the boolean changes or not, we can do a print string in blueprints in the editor like normal ways. The boolean we created in cpp called bIsCarryingObjective will be </w:t>
       </w:r>
       <w:r>
         <w:t>accessible</w:t>
@@ -506,10 +262,7 @@
     </w:p>
     <w:p>
       <w:r>
-        <w:t>Create Widget blueprint to di</w:t>
-      </w:r>
-      <w:r>
-        <w:t>splay text "Object carried"</w:t>
+        <w:t>Create Widget blueprint to display text "Object carried"</w:t>
       </w:r>
     </w:p>
     <w:p>
@@ -617,54 +370,32 @@
     </w:p>
     <w:p>
       <w:r>
-        <w:t xml:space="preserve">Create a </w:t>
-      </w:r>
-      <w:proofErr w:type="spellStart"/>
-      <w:r>
-        <w:t>GameMode</w:t>
-      </w:r>
-      <w:proofErr w:type="spellEnd"/>
-      <w:r>
-        <w:t xml:space="preserve"> derived from FPS Game Mode just like HUD and set the </w:t>
-      </w:r>
-      <w:proofErr w:type="spellStart"/>
-      <w:r>
-        <w:t>hud</w:t>
-      </w:r>
-      <w:proofErr w:type="spellEnd"/>
+        <w:t>Create a GameMode derived from FPS Game Mode just like HUD and set the hud.</w:t>
+      </w:r>
+    </w:p>
+    <w:p>
+      <w:r>
+        <w:t>Set the GameMode in world settings</w:t>
+      </w:r>
+    </w:p>
+    <w:p>
+      <w:r>
+        <w:t>In the widget create bind</w:t>
+      </w:r>
+      <w:r>
+        <w:t>ing to the text</w:t>
+      </w:r>
+      <w:r>
+        <w:t xml:space="preserve"> </w:t>
+      </w:r>
+      <w:r>
+        <w:t>and add following BP to the function</w:t>
+      </w:r>
       <w:r>
         <w:t>.</w:t>
       </w:r>
-    </w:p>
-    <w:p>
-      <w:r>
-        <w:t xml:space="preserve">Set the </w:t>
-      </w:r>
-      <w:proofErr w:type="spellStart"/>
-      <w:r>
-        <w:t>GameMode</w:t>
-      </w:r>
-      <w:proofErr w:type="spellEnd"/>
-      <w:r>
-        <w:t xml:space="preserve"> in world settings</w:t>
-      </w:r>
-    </w:p>
-    <w:p>
-      <w:r>
-        <w:t>In the widget create bind</w:t>
-      </w:r>
-      <w:r>
-        <w:t>ing to the text</w:t>
-      </w:r>
-      <w:r>
-        <w:t xml:space="preserve"> </w:t>
-      </w:r>
-      <w:r>
-        <w:t>and add following BP to the function</w:t>
-      </w:r>
-      <w:r>
-        <w:t>.</w:t>
-      </w:r>
+      <w:bookmarkStart w:id="0" w:name="_GoBack"/>
+      <w:bookmarkEnd w:id="0"/>
     </w:p>
     <w:p>
       <w:pPr>
@@ -678,10 +409,10 @@
           <w:lang w:eastAsia="en-NZ"/>
         </w:rPr>
         <w:drawing>
-          <wp:inline distT="0" distB="0" distL="0" distR="0" wp14:anchorId="39F77FAD" wp14:editId="6F9EFC96">
-            <wp:extent cx="5865495" cy="1968500"/>
-            <wp:effectExtent l="0" t="0" r="1905" b="0"/>
-            <wp:docPr id="3" name="Picture 3"/>
+          <wp:inline distT="0" distB="0" distL="0" distR="0" wp14:anchorId="73D23E84" wp14:editId="30755DA3">
+            <wp:extent cx="5865495" cy="2110105"/>
+            <wp:effectExtent l="0" t="0" r="1905" b="4445"/>
+            <wp:docPr id="4" name="Picture 4"/>
             <wp:cNvGraphicFramePr>
               <a:graphicFrameLocks xmlns:a="http://schemas.openxmlformats.org/drawingml/2006/main" noChangeAspect="1"/>
             </wp:cNvGraphicFramePr>
@@ -701,7 +432,7 @@
                   <pic:spPr>
                     <a:xfrm>
                       <a:off x="0" y="0"/>
-                      <a:ext cx="5865495" cy="1968500"/>
+                      <a:ext cx="5865495" cy="2110105"/>
                     </a:xfrm>
                     <a:prstGeom prst="rect">
                       <a:avLst/>
@@ -713,12 +444,6 @@
           </wp:inline>
         </w:drawing>
       </w:r>
-      <w:r>
-        <w:rPr>
-          <w:b/>
-        </w:rPr>
-        <w:t xml:space="preserve"> </w:t>
-      </w:r>
     </w:p>
     <w:p>
       <w:r>
@@ -729,8 +454,6 @@
       <w:r>
         <w:t>More objectives to level. Objective can be collected only if player is not carrying one.</w:t>
       </w:r>
-      <w:bookmarkStart w:id="0" w:name="_GoBack"/>
-      <w:bookmarkEnd w:id="0"/>
     </w:p>
     <w:sectPr>
       <w:pgSz w:w="11906" w:h="16838"/>

</xml_diff>